<commit_message>
docs: :memo: Redactado plan de gestion del alcance
</commit_message>
<xml_diff>
--- a/wip/semana 3/PLAN DE GESTION DEL ALCANCE_v1.1(1).docx
+++ b/wip/semana 3/PLAN DE GESTION DEL ALCANCE_v1.1(1).docx
@@ -245,525 +245,105 @@
             <w:pPr>
               <w:spacing w:afterAutospacing="0"/>
               <w:jc w:val="both"/>
-            </w:pPr>
-          </w:p>
-          <w:p>
-            <w:pPr>
-              <w:spacing w:afterAutospacing="0"/>
-              <w:jc w:val="both"/>
-              <w:rPr>
-                <w:color w:val="0070C0"/>
-              </w:rPr>
-            </w:pPr>
-            <w:r>
-              <w:rPr>
-                <w:color w:val="0070C0"/>
-              </w:rPr>
-              <w:t>El proyecto consiste en el diseño, desarrollo e implementación de una aplicación web en español para la compra en línea de productos y servicios de cosmética. La aplicación permitirá a los clientes navegar por un catálogo estructurado en categorías, gestionar una cesta de compra visible en todo momento, realizar pedidos de manera rápida y segura, y acceder a diferentes métodos de pago y entrega. La administración del sistema será responsabilidad del personal de la empresa cliente, con un panel para la gestión de productos, servicios, clientes y pedidos.</w:t>
-            </w:r>
-          </w:p>
-          <w:p>
-            <w:pPr>
-              <w:spacing w:afterAutospacing="0"/>
-              <w:jc w:val="both"/>
-            </w:pPr>
-          </w:p>
-          <w:p>
-            <w:pPr>
-              <w:spacing w:afterAutospacing="0"/>
-              <w:jc w:val="both"/>
-              <w:rPr>
-                <w:color w:val="0070C0"/>
-              </w:rPr>
-            </w:pPr>
-            <w:r>
-              <w:rPr>
-                <w:color w:val="0070C0"/>
-              </w:rPr>
-              <w:t>Entregables principales</w:t>
-            </w:r>
-          </w:p>
-          <w:p>
-            <w:pPr>
-              <w:spacing w:afterAutospacing="0"/>
-              <w:jc w:val="both"/>
-              <w:rPr>
-                <w:color w:val="0070C0"/>
-              </w:rPr>
-            </w:pPr>
-          </w:p>
-          <w:p>
-            <w:pPr>
-              <w:pStyle w:val="Prrafodelista"/>
-              <w:numPr>
-                <w:ilvl w:val="0"/>
-                <w:numId w:val="1"/>
-              </w:numPr>
-              <w:spacing w:afterAutospacing="0"/>
-              <w:jc w:val="both"/>
-              <w:rPr>
-                <w:color w:val="0070C0"/>
-              </w:rPr>
-            </w:pPr>
-            <w:r>
-              <w:rPr>
-                <w:color w:val="0070C0"/>
-              </w:rPr>
-              <w:t>E1. Aplicación web de venta en línea con funcionalidades de catálogo, cesta, escaparate, gestión de compras, panel de administración y confirmación de pedidos.</w:t>
-            </w:r>
-          </w:p>
-          <w:p>
-            <w:pPr>
-              <w:spacing w:afterAutospacing="0"/>
-              <w:jc w:val="both"/>
-              <w:rPr>
-                <w:color w:val="0070C0"/>
-              </w:rPr>
-            </w:pPr>
-          </w:p>
-          <w:p>
-            <w:pPr>
-              <w:pStyle w:val="Prrafodelista"/>
-              <w:numPr>
-                <w:ilvl w:val="0"/>
-                <w:numId w:val="1"/>
-              </w:numPr>
-              <w:spacing w:afterAutospacing="0"/>
-              <w:jc w:val="both"/>
-              <w:rPr>
-                <w:color w:val="0070C0"/>
-              </w:rPr>
-            </w:pPr>
-            <w:r>
-              <w:rPr>
-                <w:color w:val="0070C0"/>
-              </w:rPr>
-              <w:t>E2. Documentación técnica y de instalación para la puesta en producción.</w:t>
-            </w:r>
-          </w:p>
-          <w:p>
-            <w:pPr>
-              <w:spacing w:afterAutospacing="0"/>
-              <w:jc w:val="both"/>
-              <w:rPr>
-                <w:color w:val="0070C0"/>
-              </w:rPr>
-            </w:pPr>
-          </w:p>
-          <w:p>
-            <w:pPr>
-              <w:pStyle w:val="Prrafodelista"/>
-              <w:numPr>
-                <w:ilvl w:val="0"/>
-                <w:numId w:val="1"/>
-              </w:numPr>
-              <w:spacing w:afterAutospacing="0"/>
-              <w:jc w:val="both"/>
-              <w:rPr>
-                <w:color w:val="0070C0"/>
-              </w:rPr>
-            </w:pPr>
-            <w:r>
-              <w:rPr>
-                <w:color w:val="0070C0"/>
-              </w:rPr>
-              <w:t>E3. Código fuente del sistema.</w:t>
-            </w:r>
-          </w:p>
-          <w:p>
-            <w:pPr>
-              <w:spacing w:afterAutospacing="0"/>
-              <w:jc w:val="both"/>
-              <w:rPr>
-                <w:color w:val="0070C0"/>
-              </w:rPr>
-            </w:pPr>
-          </w:p>
-          <w:p>
-            <w:pPr>
-              <w:spacing w:afterAutospacing="0"/>
-              <w:jc w:val="both"/>
-              <w:rPr>
-                <w:color w:val="0070C0"/>
-              </w:rPr>
-            </w:pPr>
-            <w:r>
-              <w:rPr>
-                <w:color w:val="0070C0"/>
-              </w:rPr>
-              <w:t>Exclusiones del alcance</w:t>
-            </w:r>
-          </w:p>
-          <w:p>
-            <w:pPr>
-              <w:spacing w:afterAutospacing="0"/>
-              <w:jc w:val="both"/>
-              <w:rPr>
-                <w:color w:val="0070C0"/>
-              </w:rPr>
-            </w:pPr>
-          </w:p>
-          <w:p>
-            <w:pPr>
-              <w:pStyle w:val="Prrafodelista"/>
-              <w:numPr>
-                <w:ilvl w:val="0"/>
-                <w:numId w:val="2"/>
-              </w:numPr>
-              <w:spacing w:afterAutospacing="0"/>
-              <w:jc w:val="both"/>
-              <w:rPr>
-                <w:color w:val="0070C0"/>
-              </w:rPr>
-            </w:pPr>
-            <w:r>
-              <w:rPr>
-                <w:color w:val="0070C0"/>
-              </w:rPr>
-              <w:t>No se contempla la gestión de reservas de servicios.</w:t>
-            </w:r>
-          </w:p>
-          <w:p>
-            <w:pPr>
-              <w:spacing w:afterAutospacing="0"/>
-              <w:jc w:val="both"/>
-              <w:rPr>
-                <w:color w:val="0070C0"/>
-              </w:rPr>
-            </w:pPr>
-          </w:p>
-          <w:p>
-            <w:pPr>
-              <w:pStyle w:val="Prrafodelista"/>
-              <w:numPr>
-                <w:ilvl w:val="0"/>
-                <w:numId w:val="2"/>
-              </w:numPr>
-              <w:spacing w:afterAutospacing="0"/>
-              <w:jc w:val="both"/>
-              <w:rPr>
-                <w:color w:val="0070C0"/>
-              </w:rPr>
-            </w:pPr>
-            <w:r>
-              <w:rPr>
-                <w:color w:val="0070C0"/>
-              </w:rPr>
-              <w:t>No se incluirá un sistema de devoluciones.</w:t>
-            </w:r>
-          </w:p>
-          <w:p>
-            <w:pPr>
-              <w:spacing w:afterAutospacing="0"/>
-              <w:jc w:val="both"/>
-              <w:rPr>
-                <w:color w:val="0070C0"/>
-              </w:rPr>
-            </w:pPr>
-          </w:p>
-          <w:p>
-            <w:pPr>
-              <w:pStyle w:val="Prrafodelista"/>
-              <w:numPr>
-                <w:ilvl w:val="0"/>
-                <w:numId w:val="2"/>
-              </w:numPr>
-              <w:spacing w:afterAutospacing="0"/>
-              <w:jc w:val="both"/>
-              <w:rPr>
-                <w:color w:val="0070C0"/>
-              </w:rPr>
-            </w:pPr>
-            <w:r>
-              <w:rPr>
-                <w:color w:val="0070C0"/>
-              </w:rPr>
-              <w:t>No habrá soporte multilingüe.</w:t>
-            </w:r>
-          </w:p>
-          <w:p>
-            <w:pPr>
-              <w:spacing w:afterAutospacing="0"/>
-              <w:jc w:val="both"/>
-              <w:rPr>
-                <w:color w:val="0070C0"/>
-              </w:rPr>
-            </w:pPr>
-          </w:p>
-          <w:p>
-            <w:pPr>
-              <w:pStyle w:val="Prrafodelista"/>
-              <w:numPr>
-                <w:ilvl w:val="0"/>
-                <w:numId w:val="2"/>
-              </w:numPr>
-              <w:spacing w:afterAutospacing="0"/>
-              <w:jc w:val="both"/>
-              <w:rPr>
-                <w:color w:val="0070C0"/>
-              </w:rPr>
-            </w:pPr>
-            <w:r>
-              <w:rPr>
-                <w:color w:val="0070C0"/>
-              </w:rPr>
-              <w:t>Mantenimiento de la aplicación posterior a la entrega no está incluido.</w:t>
-            </w:r>
-          </w:p>
-          <w:p>
-            <w:pPr>
-              <w:spacing w:afterAutospacing="0"/>
-              <w:jc w:val="both"/>
-              <w:rPr>
-                <w:color w:val="0070C0"/>
-              </w:rPr>
-            </w:pPr>
-          </w:p>
-          <w:p>
-            <w:pPr>
-              <w:pStyle w:val="Prrafodelista"/>
-              <w:numPr>
-                <w:ilvl w:val="0"/>
-                <w:numId w:val="2"/>
-              </w:numPr>
-              <w:spacing w:afterAutospacing="0"/>
-              <w:jc w:val="both"/>
-              <w:rPr>
-                <w:color w:val="0070C0"/>
-              </w:rPr>
-            </w:pPr>
-            <w:r>
-              <w:rPr>
-                <w:color w:val="0070C0"/>
-              </w:rPr>
-              <w:t>No se impartirá formación presencial al personal del cliente.</w:t>
-            </w:r>
-          </w:p>
-          <w:p>
-            <w:pPr>
-              <w:spacing w:afterAutospacing="0"/>
-              <w:jc w:val="both"/>
-              <w:rPr>
-                <w:color w:val="0070C0"/>
-              </w:rPr>
-            </w:pPr>
-          </w:p>
-          <w:p>
-            <w:pPr>
-              <w:pStyle w:val="Prrafodelista"/>
-              <w:numPr>
-                <w:ilvl w:val="0"/>
-                <w:numId w:val="2"/>
-              </w:numPr>
-              <w:spacing w:afterAutospacing="0"/>
-              <w:jc w:val="both"/>
-              <w:rPr>
-                <w:color w:val="0070C0"/>
-              </w:rPr>
-            </w:pPr>
-            <w:r>
-              <w:rPr>
-                <w:color w:val="0070C0"/>
-              </w:rPr>
-              <w:t>No se incluyen funcionalidades de seguimiento de pedidos complejas, ofertas o venta de artículos compuestos.</w:t>
-            </w:r>
-          </w:p>
-          <w:p>
-            <w:pPr>
-              <w:spacing w:afterAutospacing="0"/>
-              <w:jc w:val="both"/>
-              <w:rPr>
-                <w:color w:val="0070C0"/>
-              </w:rPr>
-            </w:pPr>
-          </w:p>
-          <w:p>
-            <w:pPr>
-              <w:pStyle w:val="Prrafodelista"/>
-              <w:numPr>
-                <w:ilvl w:val="0"/>
-                <w:numId w:val="2"/>
-              </w:numPr>
-              <w:spacing w:afterAutospacing="0"/>
-              <w:jc w:val="both"/>
-              <w:rPr>
-                <w:color w:val="0070C0"/>
-              </w:rPr>
-            </w:pPr>
-            <w:r>
-              <w:rPr>
-                <w:color w:val="0070C0"/>
-              </w:rPr>
-              <w:t>No se contempla la optimización SEO.</w:t>
-            </w:r>
-          </w:p>
-          <w:p>
-            <w:pPr>
-              <w:spacing w:afterAutospacing="0"/>
-              <w:jc w:val="both"/>
-              <w:rPr>
-                <w:color w:val="0070C0"/>
-              </w:rPr>
-            </w:pPr>
-          </w:p>
-          <w:p>
-            <w:pPr>
-              <w:spacing w:afterAutospacing="0"/>
-              <w:jc w:val="both"/>
-              <w:rPr>
-                <w:color w:val="0070C0"/>
-              </w:rPr>
-            </w:pPr>
-            <w:r>
-              <w:rPr>
-                <w:color w:val="0070C0"/>
-              </w:rPr>
-              <w:t>Criterios de aceptación</w:t>
-            </w:r>
-          </w:p>
-          <w:p>
-            <w:pPr>
-              <w:spacing w:afterAutospacing="0"/>
-              <w:jc w:val="both"/>
-              <w:rPr>
-                <w:color w:val="0070C0"/>
-              </w:rPr>
-            </w:pPr>
-          </w:p>
-          <w:p>
-            <w:pPr>
-              <w:pStyle w:val="Prrafodelista"/>
-              <w:numPr>
-                <w:ilvl w:val="0"/>
-                <w:numId w:val="3"/>
-              </w:numPr>
-              <w:spacing w:afterAutospacing="0"/>
-              <w:jc w:val="both"/>
-              <w:rPr>
-                <w:color w:val="0070C0"/>
-              </w:rPr>
-            </w:pPr>
-            <w:r>
-              <w:rPr>
-                <w:color w:val="0070C0"/>
-              </w:rPr>
-              <w:t>La aplicación debe permitir al cliente realizar compras en un máximo de tres pasos sin necesidad de registro.</w:t>
-            </w:r>
-          </w:p>
-          <w:p>
-            <w:pPr>
-              <w:spacing w:afterAutospacing="0"/>
-              <w:jc w:val="both"/>
-              <w:rPr>
-                <w:color w:val="0070C0"/>
-              </w:rPr>
-            </w:pPr>
-          </w:p>
-          <w:p>
-            <w:pPr>
-              <w:pStyle w:val="Prrafodelista"/>
-              <w:numPr>
-                <w:ilvl w:val="0"/>
-                <w:numId w:val="3"/>
-              </w:numPr>
-              <w:spacing w:afterAutospacing="0"/>
-              <w:jc w:val="both"/>
-              <w:rPr>
-                <w:color w:val="0070C0"/>
-              </w:rPr>
-            </w:pPr>
-            <w:r>
-              <w:rPr>
-                <w:color w:val="0070C0"/>
-              </w:rPr>
-              <w:t>El proceso de compra debe garantizar la seguridad y simplicidad, solicitando únicamente los datos necesarios.</w:t>
-            </w:r>
-          </w:p>
-          <w:p>
-            <w:pPr>
-              <w:spacing w:afterAutospacing="0"/>
-              <w:jc w:val="both"/>
-              <w:rPr>
-                <w:color w:val="0070C0"/>
-              </w:rPr>
-            </w:pPr>
-          </w:p>
-          <w:p>
-            <w:pPr>
-              <w:pStyle w:val="Prrafodelista"/>
-              <w:numPr>
-                <w:ilvl w:val="0"/>
-                <w:numId w:val="3"/>
-              </w:numPr>
-              <w:spacing w:afterAutospacing="0"/>
-              <w:jc w:val="both"/>
-              <w:rPr>
-                <w:color w:val="0070C0"/>
-              </w:rPr>
-            </w:pPr>
-            <w:r>
-              <w:rPr>
-                <w:color w:val="0070C0"/>
-              </w:rPr>
-              <w:t>El sistema debe gestionar información de usuarios, productos, servicios y pedidos conforme a lo especificado.</w:t>
-            </w:r>
-          </w:p>
-          <w:p>
-            <w:pPr>
-              <w:spacing w:afterAutospacing="0"/>
-              <w:jc w:val="both"/>
-              <w:rPr>
-                <w:color w:val="0070C0"/>
-              </w:rPr>
-            </w:pPr>
-          </w:p>
-          <w:p>
-            <w:pPr>
-              <w:pStyle w:val="Prrafodelista"/>
-              <w:numPr>
-                <w:ilvl w:val="0"/>
-                <w:numId w:val="3"/>
-              </w:numPr>
-              <w:spacing w:afterAutospacing="0"/>
-              <w:jc w:val="both"/>
-              <w:rPr>
-                <w:color w:val="0070C0"/>
-              </w:rPr>
-            </w:pPr>
-            <w:r>
-              <w:rPr>
-                <w:color w:val="0070C0"/>
-              </w:rPr>
-              <w:t>Todas las funcionalidades deben ser accesibles y validadas en entorno de pruebas antes de la entrega final.</w:t>
-            </w:r>
-          </w:p>
-          <w:p>
-            <w:pPr>
-              <w:spacing w:afterAutospacing="0"/>
-              <w:jc w:val="both"/>
-              <w:rPr>
-                <w:color w:val="0070C0"/>
-              </w:rPr>
-            </w:pPr>
-          </w:p>
-          <w:p>
-            <w:pPr>
-              <w:pStyle w:val="Prrafodelista"/>
-              <w:numPr>
-                <w:ilvl w:val="0"/>
-                <w:numId w:val="3"/>
-              </w:numPr>
-              <w:spacing w:afterAutospacing="0"/>
-              <w:jc w:val="both"/>
-              <w:rPr>
-                <w:color w:val="0070C0"/>
-              </w:rPr>
-            </w:pPr>
-            <w:r>
-              <w:rPr>
-                <w:color w:val="0070C0"/>
-              </w:rPr>
-              <w:t>La documentación y el código fuente deben entregarse junto con la aplicación funcional.</w:t>
+              <w:rPr>
+                <w:color w:val="0070C0"/>
+              </w:rPr>
+            </w:pPr>
+            <w:r>
+              <w:rPr>
+                <w:color w:val="0070C0"/>
+              </w:rPr>
+              <w:t>El enunciado del alcance de desarrollará tras analizar los requisitos y objetivos del cliente para, tras tener</w:t>
+            </w:r>
+            <w:r>
+              <w:rPr>
+                <w:color w:val="0070C0"/>
+              </w:rPr>
+              <w:t xml:space="preserve"> </w:t>
+            </w:r>
+            <w:r>
+              <w:rPr>
+                <w:color w:val="0070C0"/>
+              </w:rPr>
+              <w:t>clar</w:t>
+            </w:r>
+            <w:r>
+              <w:rPr>
+                <w:color w:val="0070C0"/>
+              </w:rPr>
+              <w:t>o</w:t>
+            </w:r>
+            <w:r>
+              <w:rPr>
+                <w:color w:val="0070C0"/>
+              </w:rPr>
+              <w:t xml:space="preserve"> que es necesari</w:t>
+            </w:r>
+            <w:r>
+              <w:rPr>
+                <w:color w:val="0070C0"/>
+              </w:rPr>
+              <w:t>o</w:t>
+            </w:r>
+            <w:r>
+              <w:rPr>
+                <w:color w:val="0070C0"/>
+              </w:rPr>
+              <w:t>, poder describir qué se va a hacer</w:t>
+            </w:r>
+            <w:r>
+              <w:rPr>
+                <w:color w:val="0070C0"/>
+              </w:rPr>
+              <w:t xml:space="preserve"> en el proyecto y que metas alcanzar</w:t>
+            </w:r>
+            <w:r>
+              <w:rPr>
+                <w:color w:val="0070C0"/>
+              </w:rPr>
+              <w:t xml:space="preserve">. Debe quedar recogido por escrito que se va a hacer </w:t>
+            </w:r>
+            <w:r>
+              <w:rPr>
+                <w:color w:val="0070C0"/>
+              </w:rPr>
+              <w:t xml:space="preserve">en el proyecto </w:t>
+            </w:r>
+            <w:r>
+              <w:rPr>
+                <w:color w:val="0070C0"/>
+              </w:rPr>
+              <w:t>junto con</w:t>
+            </w:r>
+            <w:r>
+              <w:rPr>
+                <w:color w:val="0070C0"/>
+              </w:rPr>
+              <w:t xml:space="preserve"> todos aquellos supuesto</w:t>
+            </w:r>
+            <w:r>
+              <w:rPr>
+                <w:color w:val="0070C0"/>
+              </w:rPr>
+              <w:t>s</w:t>
+            </w:r>
+            <w:r>
+              <w:rPr>
+                <w:color w:val="0070C0"/>
+              </w:rPr>
+              <w:t>, exclusiones y restricciones</w:t>
+            </w:r>
+            <w:r>
+              <w:rPr>
+                <w:color w:val="0070C0"/>
+              </w:rPr>
+              <w:t xml:space="preserve"> sobre el alcance del proyecto</w:t>
+            </w:r>
+            <w:r>
+              <w:rPr>
+                <w:color w:val="0070C0"/>
+              </w:rPr>
+              <w:t>. También deben quedar definidos una serie de criterios de aceptación para comprobar que se está obteniendo el resultado que el cliente desea.</w:t>
             </w:r>
           </w:p>
         </w:tc>
@@ -847,30 +427,6 @@
               <w:jc w:val="both"/>
             </w:pPr>
           </w:p>
-          <w:p>
-            <w:pPr>
-              <w:spacing w:afterAutospacing="0"/>
-              <w:jc w:val="both"/>
-            </w:pPr>
-          </w:p>
-          <w:p>
-            <w:pPr>
-              <w:spacing w:afterAutospacing="0"/>
-              <w:jc w:val="both"/>
-            </w:pPr>
-          </w:p>
-          <w:p>
-            <w:pPr>
-              <w:spacing w:afterAutospacing="0"/>
-              <w:jc w:val="both"/>
-            </w:pPr>
-          </w:p>
-          <w:p>
-            <w:pPr>
-              <w:spacing w:afterAutospacing="0"/>
-              <w:jc w:val="both"/>
-            </w:pPr>
-          </w:p>
         </w:tc>
       </w:tr>
     </w:tbl>
@@ -914,43 +470,316 @@
             <w:pPr>
               <w:spacing w:afterAutospacing="0"/>
               <w:jc w:val="both"/>
-            </w:pPr>
-          </w:p>
-          <w:p>
-            <w:pPr>
-              <w:spacing w:afterAutospacing="0"/>
-              <w:jc w:val="both"/>
-            </w:pPr>
-          </w:p>
-          <w:p>
-            <w:pPr>
-              <w:spacing w:afterAutospacing="0"/>
-              <w:jc w:val="both"/>
-            </w:pPr>
-          </w:p>
-          <w:p>
-            <w:pPr>
-              <w:spacing w:afterAutospacing="0"/>
-              <w:jc w:val="both"/>
-            </w:pPr>
-          </w:p>
-          <w:p>
-            <w:pPr>
-              <w:spacing w:afterAutospacing="0"/>
-              <w:jc w:val="both"/>
-            </w:pPr>
-          </w:p>
-          <w:p>
-            <w:pPr>
-              <w:spacing w:afterAutospacing="0"/>
-              <w:jc w:val="both"/>
-            </w:pPr>
-          </w:p>
-          <w:p>
-            <w:pPr>
-              <w:spacing w:afterAutospacing="0"/>
-              <w:jc w:val="both"/>
-            </w:pPr>
+              <w:rPr>
+                <w:color w:val="0070C0"/>
+              </w:rPr>
+            </w:pPr>
+            <w:r>
+              <w:rPr>
+                <w:color w:val="0070C0"/>
+              </w:rPr>
+              <w:t xml:space="preserve">La EDT se estructurará por Entregables por lo que el diccionario de la EDT contendrá información detallada </w:t>
+            </w:r>
+            <w:r>
+              <w:rPr>
+                <w:color w:val="0070C0"/>
+              </w:rPr>
+              <w:t xml:space="preserve">del paquete de trabajo junto a sus supuestos y restricciones, </w:t>
+            </w:r>
+            <w:r>
+              <w:rPr>
+                <w:color w:val="0070C0"/>
+              </w:rPr>
+              <w:t>además, se detallarán todas las actividades necesarias para llevarlo a cabo.</w:t>
+            </w:r>
+          </w:p>
+          <w:p>
+            <w:pPr>
+              <w:spacing w:afterAutospacing="0"/>
+              <w:jc w:val="both"/>
+              <w:rPr>
+                <w:color w:val="0070C0"/>
+              </w:rPr>
+            </w:pPr>
+          </w:p>
+          <w:p>
+            <w:pPr>
+              <w:spacing w:afterAutospacing="0"/>
+              <w:jc w:val="both"/>
+              <w:rPr>
+                <w:color w:val="0070C0"/>
+              </w:rPr>
+            </w:pPr>
+            <w:r>
+              <w:rPr>
+                <w:color w:val="0070C0"/>
+              </w:rPr>
+              <w:t xml:space="preserve">Cada diccionario </w:t>
+            </w:r>
+            <w:r>
+              <w:rPr>
+                <w:color w:val="0070C0"/>
+              </w:rPr>
+              <w:t>se estructurará de la siguiente forma para cada actividad:</w:t>
+            </w:r>
+          </w:p>
+          <w:p>
+            <w:pPr>
+              <w:pStyle w:val="Prrafodelista"/>
+              <w:numPr>
+                <w:ilvl w:val="0"/>
+                <w:numId w:val="4"/>
+              </w:numPr>
+              <w:spacing w:afterAutospacing="0"/>
+              <w:jc w:val="both"/>
+              <w:rPr>
+                <w:color w:val="0070C0"/>
+              </w:rPr>
+            </w:pPr>
+            <w:r>
+              <w:rPr>
+                <w:color w:val="0070C0"/>
+              </w:rPr>
+              <w:t>Id</w:t>
+            </w:r>
+          </w:p>
+          <w:p>
+            <w:pPr>
+              <w:pStyle w:val="Prrafodelista"/>
+              <w:numPr>
+                <w:ilvl w:val="0"/>
+                <w:numId w:val="4"/>
+              </w:numPr>
+              <w:spacing w:afterAutospacing="0"/>
+              <w:jc w:val="both"/>
+              <w:rPr>
+                <w:color w:val="0070C0"/>
+              </w:rPr>
+            </w:pPr>
+            <w:r>
+              <w:rPr>
+                <w:color w:val="0070C0"/>
+              </w:rPr>
+              <w:t>Actividad</w:t>
+            </w:r>
+          </w:p>
+          <w:p>
+            <w:pPr>
+              <w:pStyle w:val="Prrafodelista"/>
+              <w:numPr>
+                <w:ilvl w:val="0"/>
+                <w:numId w:val="4"/>
+              </w:numPr>
+              <w:spacing w:afterAutospacing="0"/>
+              <w:jc w:val="both"/>
+              <w:rPr>
+                <w:color w:val="0070C0"/>
+              </w:rPr>
+            </w:pPr>
+            <w:r>
+              <w:rPr>
+                <w:color w:val="0070C0"/>
+              </w:rPr>
+              <w:t>Recurso</w:t>
+            </w:r>
+          </w:p>
+          <w:p>
+            <w:pPr>
+              <w:pStyle w:val="Prrafodelista"/>
+              <w:numPr>
+                <w:ilvl w:val="0"/>
+                <w:numId w:val="4"/>
+              </w:numPr>
+              <w:spacing w:afterAutospacing="0"/>
+              <w:jc w:val="both"/>
+              <w:rPr>
+                <w:color w:val="0070C0"/>
+              </w:rPr>
+            </w:pPr>
+            <w:r>
+              <w:rPr>
+                <w:color w:val="0070C0"/>
+              </w:rPr>
+              <w:t>Mano de obra</w:t>
+            </w:r>
+          </w:p>
+          <w:p>
+            <w:pPr>
+              <w:pStyle w:val="Prrafodelista"/>
+              <w:numPr>
+                <w:ilvl w:val="1"/>
+                <w:numId w:val="4"/>
+              </w:numPr>
+              <w:spacing w:afterAutospacing="0"/>
+              <w:jc w:val="both"/>
+              <w:rPr>
+                <w:color w:val="0070C0"/>
+              </w:rPr>
+            </w:pPr>
+            <w:r>
+              <w:rPr>
+                <w:color w:val="0070C0"/>
+              </w:rPr>
+              <w:t>Horas</w:t>
+            </w:r>
+          </w:p>
+          <w:p>
+            <w:pPr>
+              <w:pStyle w:val="Prrafodelista"/>
+              <w:numPr>
+                <w:ilvl w:val="1"/>
+                <w:numId w:val="4"/>
+              </w:numPr>
+              <w:spacing w:afterAutospacing="0"/>
+              <w:jc w:val="both"/>
+              <w:rPr>
+                <w:color w:val="0070C0"/>
+              </w:rPr>
+            </w:pPr>
+            <w:r>
+              <w:rPr>
+                <w:color w:val="0070C0"/>
+              </w:rPr>
+              <w:t>Tarifa</w:t>
+            </w:r>
+          </w:p>
+          <w:p>
+            <w:pPr>
+              <w:pStyle w:val="Prrafodelista"/>
+              <w:numPr>
+                <w:ilvl w:val="1"/>
+                <w:numId w:val="4"/>
+              </w:numPr>
+              <w:spacing w:afterAutospacing="0"/>
+              <w:jc w:val="both"/>
+              <w:rPr>
+                <w:color w:val="0070C0"/>
+              </w:rPr>
+            </w:pPr>
+            <w:r>
+              <w:rPr>
+                <w:color w:val="0070C0"/>
+              </w:rPr>
+              <w:t>Total</w:t>
+            </w:r>
+          </w:p>
+          <w:p>
+            <w:pPr>
+              <w:pStyle w:val="Prrafodelista"/>
+              <w:numPr>
+                <w:ilvl w:val="0"/>
+                <w:numId w:val="4"/>
+              </w:numPr>
+              <w:spacing w:afterAutospacing="0"/>
+              <w:jc w:val="both"/>
+              <w:rPr>
+                <w:color w:val="0070C0"/>
+              </w:rPr>
+            </w:pPr>
+            <w:r>
+              <w:rPr>
+                <w:color w:val="0070C0"/>
+              </w:rPr>
+              <w:t>Materiales</w:t>
+            </w:r>
+          </w:p>
+          <w:p>
+            <w:pPr>
+              <w:pStyle w:val="Prrafodelista"/>
+              <w:numPr>
+                <w:ilvl w:val="1"/>
+                <w:numId w:val="4"/>
+              </w:numPr>
+              <w:spacing w:afterAutospacing="0"/>
+              <w:jc w:val="both"/>
+              <w:rPr>
+                <w:color w:val="0070C0"/>
+              </w:rPr>
+            </w:pPr>
+            <w:r>
+              <w:rPr>
+                <w:color w:val="0070C0"/>
+              </w:rPr>
+              <w:t>Unidades</w:t>
+            </w:r>
+          </w:p>
+          <w:p>
+            <w:pPr>
+              <w:pStyle w:val="Prrafodelista"/>
+              <w:numPr>
+                <w:ilvl w:val="1"/>
+                <w:numId w:val="4"/>
+              </w:numPr>
+              <w:spacing w:afterAutospacing="0"/>
+              <w:jc w:val="both"/>
+              <w:rPr>
+                <w:color w:val="0070C0"/>
+              </w:rPr>
+            </w:pPr>
+            <w:r>
+              <w:rPr>
+                <w:color w:val="0070C0"/>
+              </w:rPr>
+              <w:t>Coste unitario</w:t>
+            </w:r>
+          </w:p>
+          <w:p>
+            <w:pPr>
+              <w:pStyle w:val="Prrafodelista"/>
+              <w:numPr>
+                <w:ilvl w:val="1"/>
+                <w:numId w:val="4"/>
+              </w:numPr>
+              <w:spacing w:afterAutospacing="0"/>
+              <w:jc w:val="both"/>
+              <w:rPr>
+                <w:color w:val="0070C0"/>
+              </w:rPr>
+            </w:pPr>
+            <w:r>
+              <w:rPr>
+                <w:color w:val="0070C0"/>
+              </w:rPr>
+              <w:t>Total</w:t>
+            </w:r>
+          </w:p>
+          <w:p>
+            <w:pPr>
+              <w:pStyle w:val="Prrafodelista"/>
+              <w:numPr>
+                <w:ilvl w:val="0"/>
+                <w:numId w:val="4"/>
+              </w:numPr>
+              <w:spacing w:afterAutospacing="0"/>
+              <w:jc w:val="both"/>
+              <w:rPr>
+                <w:color w:val="0070C0"/>
+              </w:rPr>
+            </w:pPr>
+            <w:r>
+              <w:rPr>
+                <w:color w:val="0070C0"/>
+              </w:rPr>
+              <w:t>Coste total</w:t>
+            </w:r>
+          </w:p>
+          <w:p>
+            <w:pPr>
+              <w:spacing w:afterAutospacing="0"/>
+              <w:jc w:val="both"/>
+            </w:pPr>
+            <w:r>
+              <w:rPr>
+                <w:color w:val="0070C0"/>
+              </w:rPr>
+              <w:t>También se</w:t>
+            </w:r>
+            <w:r>
+              <w:rPr>
+                <w:color w:val="0070C0"/>
+              </w:rPr>
+              <w:t xml:space="preserve"> recogerán los hitos especificados en el cronograma junto con sus fechas.</w:t>
+            </w:r>
           </w:p>
         </w:tc>
       </w:tr>
@@ -968,6 +797,7 @@
         <w:jc w:val="both"/>
         <w:rPr>
           <w:b/>
+          <w:color w:val="0070C0"/>
         </w:rPr>
       </w:pPr>
       <w:r>
@@ -995,30 +825,62 @@
             <w:pPr>
               <w:spacing w:afterAutospacing="0"/>
               <w:jc w:val="both"/>
-            </w:pPr>
-          </w:p>
-          <w:p>
-            <w:pPr>
-              <w:spacing w:afterAutospacing="0"/>
-              <w:jc w:val="both"/>
-            </w:pPr>
-          </w:p>
-          <w:p>
-            <w:pPr>
-              <w:spacing w:afterAutospacing="0"/>
-              <w:jc w:val="both"/>
-            </w:pPr>
-          </w:p>
-          <w:p>
-            <w:pPr>
-              <w:spacing w:afterAutospacing="0"/>
-              <w:jc w:val="both"/>
-            </w:pPr>
-          </w:p>
-          <w:p>
-            <w:pPr>
-              <w:spacing w:afterAutospacing="0"/>
-              <w:jc w:val="both"/>
+              <w:rPr>
+                <w:color w:val="0070C0"/>
+              </w:rPr>
+            </w:pPr>
+            <w:r>
+              <w:rPr>
+                <w:color w:val="0070C0"/>
+              </w:rPr>
+              <w:t xml:space="preserve">Para llevar a cabo el mantenimiento de la línea base del alcance se deberá hacer una solicitud al Equipo </w:t>
+            </w:r>
+            <w:proofErr w:type="gramStart"/>
+            <w:r>
+              <w:rPr>
+                <w:color w:val="0070C0"/>
+              </w:rPr>
+              <w:t>Director</w:t>
+            </w:r>
+            <w:proofErr w:type="gramEnd"/>
+            <w:r>
+              <w:rPr>
+                <w:color w:val="0070C0"/>
+              </w:rPr>
+              <w:t xml:space="preserve"> de Proyecto, </w:t>
+            </w:r>
+            <w:r>
+              <w:rPr>
+                <w:color w:val="0070C0"/>
+              </w:rPr>
+              <w:t>el cual analizará la solicitud, lo consultará con el Patrocinador en caso de que fuese necesario y aprobará o rechazará la solicitud.</w:t>
+            </w:r>
+          </w:p>
+          <w:p>
+            <w:pPr>
+              <w:spacing w:afterAutospacing="0"/>
+              <w:jc w:val="both"/>
+              <w:rPr>
+                <w:color w:val="0070C0"/>
+              </w:rPr>
+            </w:pPr>
+          </w:p>
+          <w:p>
+            <w:pPr>
+              <w:spacing w:afterAutospacing="0"/>
+              <w:jc w:val="both"/>
+              <w:rPr>
+                <w:color w:val="0070C0"/>
+              </w:rPr>
+            </w:pPr>
+          </w:p>
+          <w:p>
+            <w:pPr>
+              <w:spacing w:afterAutospacing="0"/>
+              <w:jc w:val="both"/>
+              <w:rPr>
+                <w:color w:val="0070C0"/>
+              </w:rPr>
             </w:pPr>
           </w:p>
         </w:tc>
@@ -1064,31 +926,17 @@
             <w:pPr>
               <w:spacing w:afterAutospacing="0"/>
               <w:jc w:val="both"/>
-            </w:pPr>
-          </w:p>
-          <w:p>
-            <w:pPr>
-              <w:spacing w:afterAutospacing="0"/>
-              <w:jc w:val="both"/>
-            </w:pPr>
-          </w:p>
-          <w:p>
-            <w:pPr>
-              <w:spacing w:afterAutospacing="0"/>
-              <w:jc w:val="both"/>
-            </w:pPr>
-          </w:p>
-          <w:p>
-            <w:pPr>
-              <w:spacing w:afterAutospacing="0"/>
-              <w:jc w:val="both"/>
-            </w:pPr>
-          </w:p>
-          <w:p>
-            <w:pPr>
-              <w:spacing w:afterAutospacing="0"/>
-              <w:jc w:val="both"/>
-            </w:pPr>
+              <w:rPr>
+                <w:color w:val="0070C0"/>
+              </w:rPr>
+            </w:pPr>
+            <w:r>
+              <w:rPr>
+                <w:color w:val="0070C0"/>
+              </w:rPr>
+              <w:lastRenderedPageBreak/>
+              <w:t>Para realizar cambios en el alcance debe discutirse con el Patrocinador y llevar a cabo un análisis del impacto que supondrá al proyecto junto con cómo afecta a los costes del proyecto.</w:t>
+            </w:r>
           </w:p>
         </w:tc>
       </w:tr>
@@ -1145,82 +993,28 @@
             <w:pPr>
               <w:spacing w:afterAutospacing="0"/>
               <w:jc w:val="both"/>
-            </w:pPr>
-          </w:p>
-          <w:p>
-            <w:pPr>
-              <w:spacing w:afterAutospacing="0"/>
-              <w:jc w:val="both"/>
-            </w:pPr>
-          </w:p>
-          <w:p>
-            <w:pPr>
-              <w:spacing w:afterAutospacing="0"/>
-              <w:jc w:val="both"/>
-            </w:pPr>
-          </w:p>
-          <w:p>
-            <w:pPr>
-              <w:spacing w:afterAutospacing="0"/>
-              <w:jc w:val="both"/>
-            </w:pPr>
-          </w:p>
-          <w:p>
-            <w:pPr>
-              <w:spacing w:afterAutospacing="0"/>
-              <w:jc w:val="both"/>
-            </w:pPr>
-          </w:p>
-        </w:tc>
-      </w:tr>
-    </w:tbl>
-    <w:p>
-      <w:pPr>
-        <w:spacing w:after="0" w:afterAutospacing="0"/>
-        <w:jc w:val="both"/>
-      </w:pPr>
-    </w:p>
-    <w:p>
-      <w:pPr>
-        <w:shd w:val="clear" w:color="auto" w:fill="D9D9D9" w:themeFill="background1" w:themeFillShade="D9"/>
-        <w:spacing w:after="0" w:afterAutospacing="0"/>
-        <w:jc w:val="both"/>
-        <w:rPr>
-          <w:b/>
-        </w:rPr>
-      </w:pPr>
-      <w:r>
-        <w:rPr>
-          <w:b/>
-        </w:rPr>
-        <w:t>INTEGRACIÓN DE LOS REQUISITOS Y EL ALCANCE</w:t>
-      </w:r>
-    </w:p>
-    <w:tbl>
-      <w:tblPr>
-        <w:tblStyle w:val="Tablaconcuadrcula"/>
-        <w:tblW w:w="0" w:type="auto"/>
-        <w:tblLook w:val="04A0" w:firstRow="1" w:lastRow="0" w:firstColumn="1" w:lastColumn="0" w:noHBand="0" w:noVBand="1"/>
-      </w:tblPr>
-      <w:tblGrid>
-        <w:gridCol w:w="10940"/>
-      </w:tblGrid>
-      <w:tr>
-        <w:tc>
-          <w:tcPr>
-            <w:tcW w:w="10940" w:type="dxa"/>
-          </w:tcPr>
-          <w:p>
-            <w:pPr>
-              <w:spacing w:afterAutospacing="0"/>
-              <w:jc w:val="both"/>
-            </w:pPr>
-          </w:p>
-          <w:p>
-            <w:pPr>
-              <w:spacing w:afterAutospacing="0"/>
-              <w:jc w:val="both"/>
-            </w:pPr>
+              <w:rPr>
+                <w:color w:val="0070C0"/>
+              </w:rPr>
+            </w:pPr>
+            <w:r>
+              <w:rPr>
+                <w:color w:val="0070C0"/>
+              </w:rPr>
+              <w:t>Han de definirse criterios de aceptación para cada uno de los entregables para, por un lado, saber que lo que se está haciendo está adecuadamente encaminado y para luego junto al cliente</w:t>
+            </w:r>
+            <w:r>
+              <w:rPr>
+                <w:color w:val="0070C0"/>
+              </w:rPr>
+              <w:t xml:space="preserve"> y una serie de pruebas del producto</w:t>
+            </w:r>
+            <w:r>
+              <w:rPr>
+                <w:color w:val="0070C0"/>
+              </w:rPr>
+              <w:t xml:space="preserve"> verificar que es lo que él quiere.</w:t>
+            </w:r>
           </w:p>
           <w:p>
             <w:pPr>
@@ -1289,36 +1083,36 @@
             <w:pPr>
               <w:spacing w:afterAutospacing="0"/>
               <w:jc w:val="both"/>
-            </w:pPr>
-          </w:p>
-          <w:p>
-            <w:pPr>
-              <w:spacing w:afterAutospacing="0"/>
-              <w:jc w:val="both"/>
-            </w:pPr>
-          </w:p>
-          <w:p>
-            <w:pPr>
-              <w:spacing w:afterAutospacing="0"/>
-              <w:jc w:val="both"/>
-            </w:pPr>
-          </w:p>
-          <w:p>
-            <w:pPr>
-              <w:spacing w:afterAutospacing="0"/>
-              <w:jc w:val="both"/>
-            </w:pPr>
-          </w:p>
-          <w:p>
-            <w:pPr>
-              <w:spacing w:afterAutospacing="0"/>
-              <w:jc w:val="both"/>
-            </w:pPr>
-          </w:p>
-          <w:p>
-            <w:pPr>
-              <w:spacing w:afterAutospacing="0"/>
-              <w:jc w:val="both"/>
+              <w:rPr>
+                <w:color w:val="0070C0"/>
+              </w:rPr>
+            </w:pPr>
+            <w:r>
+              <w:rPr>
+                <w:color w:val="0070C0"/>
+              </w:rPr>
+              <w:t>Cada una de las actividades que definen el alcance tienen una estimación del tiempo estimado que será requerido para completarla, además, se definirá un cronograma con los hitos que se tendrán que cumplir. A partir de las fechas fijadas</w:t>
+            </w:r>
+            <w:r>
+              <w:rPr>
+                <w:color w:val="0070C0"/>
+              </w:rPr>
+              <w:t xml:space="preserve"> </w:t>
+            </w:r>
+            <w:r>
+              <w:rPr>
+                <w:color w:val="0070C0"/>
+              </w:rPr>
+              <w:t>y la completitud del proyecto hasta el momento se conocerá si se está cumpliendo con el alcance definido.</w:t>
+            </w:r>
+          </w:p>
+          <w:p>
+            <w:pPr>
+              <w:spacing w:afterAutospacing="0"/>
+              <w:jc w:val="both"/>
+              <w:rPr>
+                <w:color w:val="0070C0"/>
+              </w:rPr>
             </w:pPr>
           </w:p>
         </w:tc>
@@ -1416,27 +1210,14 @@
     <w:r>
       <w:t xml:space="preserve"> de </w:t>
     </w:r>
-    <w:r>
-      <w:fldChar w:fldCharType="begin"/>
-    </w:r>
-    <w:r>
-      <w:instrText xml:space="preserve"> NUMPAGES   \* MERGEFORMAT </w:instrText>
-    </w:r>
-    <w:r>
-      <w:fldChar w:fldCharType="separate"/>
-    </w:r>
-    <w:r>
-      <w:rPr>
-        <w:noProof/>
-      </w:rPr>
-      <w:t>1</w:t>
-    </w:r>
-    <w:r>
-      <w:rPr>
-        <w:noProof/>
-      </w:rPr>
-      <w:fldChar w:fldCharType="end"/>
-    </w:r>
+    <w:fldSimple w:instr=" NUMPAGES   \* MERGEFORMAT ">
+      <w:r>
+        <w:rPr>
+          <w:noProof/>
+        </w:rPr>
+        <w:t>1</w:t>
+      </w:r>
+    </w:fldSimple>
   </w:p>
   <w:p>
     <w:pPr>
@@ -1518,6 +1299,119 @@
 <file path=word/numbering.xml><?xml version="1.0" encoding="utf-8"?>
 <w:numbering xmlns:wpc="http://schemas.microsoft.com/office/word/2010/wordprocessingCanvas" xmlns:cx="http://schemas.microsoft.com/office/drawing/2014/chartex" xmlns:cx1="http://schemas.microsoft.com/office/drawing/2015/9/8/chartex" xmlns:cx2="http://schemas.microsoft.com/office/drawing/2015/10/21/chartex" xmlns:cx3="http://schemas.microsoft.com/office/drawing/2016/5/9/chartex" xmlns:cx4="http://schemas.microsoft.com/office/drawing/2016/5/10/chartex" xmlns:cx5="http://schemas.microsoft.com/office/drawing/2016/5/11/chartex" xmlns:cx6="http://schemas.microsoft.com/office/drawing/2016/5/12/chartex" xmlns:cx7="http://schemas.microsoft.com/office/drawing/2016/5/13/chartex" xmlns:cx8="http://schemas.microsoft.com/office/drawing/2016/5/14/chartex" xmlns:mc="http://schemas.openxmlformats.org/markup-compatibility/2006" xmlns:aink="http://schemas.microsoft.com/office/drawing/2016/ink" xmlns:am3d="http://schemas.microsoft.com/office/drawing/2017/model3d" xmlns:o="urn:schemas-microsoft-com:office:office" xmlns:r="http://schemas.openxmlformats.org/officeDocument/2006/relationships" xmlns:m="http://schemas.openxmlformats.org/officeDocument/2006/math" xmlns:v="urn:schemas-microsoft-com:vml" xmlns:wp14="http://schemas.microsoft.com/office/word/2010/wordprocessingDrawing" xmlns:wp="http://schemas.openxmlformats.org/drawingml/2006/wordprocessingDrawing" xmlns:w10="urn:schemas-microsoft-com:office:word" xmlns:w="http://schemas.openxmlformats.org/wordprocessingml/2006/main" xmlns:w14="http://schemas.microsoft.com/office/word/2010/wordml" xmlns:w15="http://schemas.microsoft.com/office/word/2012/wordml" xmlns:w16cex="http://schemas.microsoft.com/office/word/2018/wordml/cex" xmlns:w16cid="http://schemas.microsoft.com/office/word/2016/wordml/cid" xmlns:w16="http://schemas.microsoft.com/office/word/2018/wordml" xmlns:w16sdtdh="http://schemas.microsoft.com/office/word/2020/wordml/sdtdatahash" xmlns:w16se="http://schemas.microsoft.com/office/word/2015/wordml/symex" xmlns:wpg="http://schemas.microsoft.com/office/word/2010/wordprocessingGroup" xmlns:wpi="http://schemas.microsoft.com/office/word/2010/wordprocessingInk" xmlns:wne="http://schemas.microsoft.com/office/word/2006/wordml" xmlns:wps="http://schemas.microsoft.com/office/word/2010/wordprocessingShape" mc:Ignorable="w14 w15 w16se w16cid w16 w16cex w16sdtdh wp14">
   <w:abstractNum w:abstractNumId="0" w15:restartNumberingAfterBreak="0">
+    <w:nsid w:val="2B616A50"/>
+    <w:multiLevelType w:val="hybridMultilevel"/>
+    <w:tmpl w:val="9BA822BE"/>
+    <w:lvl w:ilvl="0" w:tplc="0C0A0001">
+      <w:start w:val="1"/>
+      <w:numFmt w:val="bullet"/>
+      <w:lvlText w:val=""/>
+      <w:lvlJc w:val="left"/>
+      <w:pPr>
+        <w:ind w:left="720" w:hanging="360"/>
+      </w:pPr>
+      <w:rPr>
+        <w:rFonts w:ascii="Symbol" w:hAnsi="Symbol" w:hint="default"/>
+      </w:rPr>
+    </w:lvl>
+    <w:lvl w:ilvl="1" w:tplc="0C0A0003">
+      <w:start w:val="1"/>
+      <w:numFmt w:val="bullet"/>
+      <w:lvlText w:val="o"/>
+      <w:lvlJc w:val="left"/>
+      <w:pPr>
+        <w:ind w:left="1440" w:hanging="360"/>
+      </w:pPr>
+      <w:rPr>
+        <w:rFonts w:ascii="Courier New" w:hAnsi="Courier New" w:cs="Courier New" w:hint="default"/>
+      </w:rPr>
+    </w:lvl>
+    <w:lvl w:ilvl="2" w:tplc="0C0A0005" w:tentative="1">
+      <w:start w:val="1"/>
+      <w:numFmt w:val="bullet"/>
+      <w:lvlText w:val=""/>
+      <w:lvlJc w:val="left"/>
+      <w:pPr>
+        <w:ind w:left="2160" w:hanging="360"/>
+      </w:pPr>
+      <w:rPr>
+        <w:rFonts w:ascii="Wingdings" w:hAnsi="Wingdings" w:hint="default"/>
+      </w:rPr>
+    </w:lvl>
+    <w:lvl w:ilvl="3" w:tplc="0C0A0001" w:tentative="1">
+      <w:start w:val="1"/>
+      <w:numFmt w:val="bullet"/>
+      <w:lvlText w:val=""/>
+      <w:lvlJc w:val="left"/>
+      <w:pPr>
+        <w:ind w:left="2880" w:hanging="360"/>
+      </w:pPr>
+      <w:rPr>
+        <w:rFonts w:ascii="Symbol" w:hAnsi="Symbol" w:hint="default"/>
+      </w:rPr>
+    </w:lvl>
+    <w:lvl w:ilvl="4" w:tplc="0C0A0003" w:tentative="1">
+      <w:start w:val="1"/>
+      <w:numFmt w:val="bullet"/>
+      <w:lvlText w:val="o"/>
+      <w:lvlJc w:val="left"/>
+      <w:pPr>
+        <w:ind w:left="3600" w:hanging="360"/>
+      </w:pPr>
+      <w:rPr>
+        <w:rFonts w:ascii="Courier New" w:hAnsi="Courier New" w:cs="Courier New" w:hint="default"/>
+      </w:rPr>
+    </w:lvl>
+    <w:lvl w:ilvl="5" w:tplc="0C0A0005" w:tentative="1">
+      <w:start w:val="1"/>
+      <w:numFmt w:val="bullet"/>
+      <w:lvlText w:val=""/>
+      <w:lvlJc w:val="left"/>
+      <w:pPr>
+        <w:ind w:left="4320" w:hanging="360"/>
+      </w:pPr>
+      <w:rPr>
+        <w:rFonts w:ascii="Wingdings" w:hAnsi="Wingdings" w:hint="default"/>
+      </w:rPr>
+    </w:lvl>
+    <w:lvl w:ilvl="6" w:tplc="0C0A0001" w:tentative="1">
+      <w:start w:val="1"/>
+      <w:numFmt w:val="bullet"/>
+      <w:lvlText w:val=""/>
+      <w:lvlJc w:val="left"/>
+      <w:pPr>
+        <w:ind w:left="5040" w:hanging="360"/>
+      </w:pPr>
+      <w:rPr>
+        <w:rFonts w:ascii="Symbol" w:hAnsi="Symbol" w:hint="default"/>
+      </w:rPr>
+    </w:lvl>
+    <w:lvl w:ilvl="7" w:tplc="0C0A0003" w:tentative="1">
+      <w:start w:val="1"/>
+      <w:numFmt w:val="bullet"/>
+      <w:lvlText w:val="o"/>
+      <w:lvlJc w:val="left"/>
+      <w:pPr>
+        <w:ind w:left="5760" w:hanging="360"/>
+      </w:pPr>
+      <w:rPr>
+        <w:rFonts w:ascii="Courier New" w:hAnsi="Courier New" w:cs="Courier New" w:hint="default"/>
+      </w:rPr>
+    </w:lvl>
+    <w:lvl w:ilvl="8" w:tplc="0C0A0005" w:tentative="1">
+      <w:start w:val="1"/>
+      <w:numFmt w:val="bullet"/>
+      <w:lvlText w:val=""/>
+      <w:lvlJc w:val="left"/>
+      <w:pPr>
+        <w:ind w:left="6480" w:hanging="360"/>
+      </w:pPr>
+      <w:rPr>
+        <w:rFonts w:ascii="Wingdings" w:hAnsi="Wingdings" w:hint="default"/>
+      </w:rPr>
+    </w:lvl>
+  </w:abstractNum>
+  <w:abstractNum w:abstractNumId="1" w15:restartNumberingAfterBreak="0">
     <w:nsid w:val="35291EF6"/>
     <w:multiLevelType w:val="hybridMultilevel"/>
     <w:tmpl w:val="1206D806"/>
@@ -1630,7 +1524,7 @@
       </w:rPr>
     </w:lvl>
   </w:abstractNum>
-  <w:abstractNum w:abstractNumId="1" w15:restartNumberingAfterBreak="0">
+  <w:abstractNum w:abstractNumId="2" w15:restartNumberingAfterBreak="0">
     <w:nsid w:val="615005DE"/>
     <w:multiLevelType w:val="hybridMultilevel"/>
     <w:tmpl w:val="8B1C360E"/>
@@ -1743,7 +1637,7 @@
       </w:rPr>
     </w:lvl>
   </w:abstractNum>
-  <w:abstractNum w:abstractNumId="2" w15:restartNumberingAfterBreak="0">
+  <w:abstractNum w:abstractNumId="3" w15:restartNumberingAfterBreak="0">
     <w:nsid w:val="65F4004A"/>
     <w:multiLevelType w:val="hybridMultilevel"/>
     <w:tmpl w:val="83D4FD66"/>
@@ -1857,13 +1751,16 @@
     </w:lvl>
   </w:abstractNum>
   <w:num w:numId="1">
+    <w:abstractNumId w:val="3"/>
+  </w:num>
+  <w:num w:numId="2">
+    <w:abstractNumId w:val="1"/>
+  </w:num>
+  <w:num w:numId="3">
     <w:abstractNumId w:val="2"/>
   </w:num>
-  <w:num w:numId="2">
+  <w:num w:numId="4">
     <w:abstractNumId w:val="0"/>
-  </w:num>
-  <w:num w:numId="3">
-    <w:abstractNumId w:val="1"/>
   </w:num>
 </w:numbering>
 </file>

</xml_diff>